<commit_message>
Commited project version of the space invaders. Date : 04.06.2020 17.48 Reorganized folders
</commit_message>
<xml_diff>
--- a/Space_invaders.docx
+++ b/Space_invaders.docx
@@ -23,16 +23,21 @@
     </w:p>
     <w:p>
       <w:pPr>
-        <w:rPr>
-          <w:rFonts w:ascii="Times New Roman" w:hAnsi="Times New Roman" w:cs="Times New Roman"/>
-          <w:sz w:val="24"/>
-          <w:szCs w:val="24"/>
-          <w:lang w:val="pl-PL"/>
-        </w:rPr>
-      </w:pPr>
-      <w:r>
-        <w:rPr>
-          <w:rFonts w:ascii="Times New Roman" w:hAnsi="Times New Roman" w:cs="Times New Roman"/>
+        <w:jc w:val="center"/>
+        <w:rPr>
+          <w:rFonts w:ascii="Times New Roman" w:hAnsi="Times New Roman" w:cs="Times New Roman"/>
+          <w:b/>
+          <w:i/>
+          <w:sz w:val="24"/>
+          <w:szCs w:val="24"/>
+          <w:lang w:val="pl-PL"/>
+        </w:rPr>
+      </w:pPr>
+      <w:r>
+        <w:rPr>
+          <w:rFonts w:ascii="Times New Roman" w:hAnsi="Times New Roman" w:cs="Times New Roman"/>
+          <w:b/>
+          <w:i/>
           <w:sz w:val="24"/>
           <w:szCs w:val="24"/>
           <w:lang w:val="pl-PL"/>
@@ -133,409 +138,751 @@
           <w:lang w:val="pl-PL"/>
         </w:rPr>
         <w:t>Metody:</w:t>
+      </w:r>
+    </w:p>
+    <w:p>
+      <w:pPr>
+        <w:rPr>
+          <w:rFonts w:ascii="Times New Roman" w:hAnsi="Times New Roman" w:cs="Times New Roman"/>
+          <w:sz w:val="24"/>
+          <w:szCs w:val="24"/>
+          <w:lang w:val="pl-PL"/>
+        </w:rPr>
+      </w:pPr>
+      <w:r>
+        <w:rPr>
+          <w:rFonts w:ascii="Times New Roman" w:hAnsi="Times New Roman" w:cs="Times New Roman"/>
+          <w:sz w:val="24"/>
+          <w:szCs w:val="24"/>
+          <w:lang w:val="pl-PL"/>
+        </w:rPr>
+        <w:t>1. Poruszanie się wlewo lub wprawo (w zależności od tego jaki klawisz jest wciśnięty)</w:t>
+      </w:r>
+    </w:p>
+    <w:p>
+      <w:pPr>
+        <w:rPr>
+          <w:rFonts w:ascii="Times New Roman" w:hAnsi="Times New Roman" w:cs="Times New Roman"/>
+          <w:sz w:val="24"/>
+          <w:szCs w:val="24"/>
+          <w:lang w:val="pl-PL"/>
+        </w:rPr>
+      </w:pPr>
+      <w:r>
+        <w:rPr>
+          <w:rFonts w:ascii="Times New Roman" w:hAnsi="Times New Roman" w:cs="Times New Roman"/>
+          <w:sz w:val="24"/>
+          <w:szCs w:val="24"/>
+          <w:lang w:val="pl-PL"/>
+        </w:rPr>
+        <w:t>2. Strzał</w:t>
+      </w:r>
+    </w:p>
+    <w:p>
+      <w:pPr>
+        <w:rPr>
+          <w:rFonts w:ascii="Times New Roman" w:hAnsi="Times New Roman" w:cs="Times New Roman"/>
+          <w:sz w:val="24"/>
+          <w:szCs w:val="24"/>
+          <w:lang w:val="pl-PL"/>
+        </w:rPr>
+      </w:pPr>
+      <w:r>
+        <w:rPr>
+          <w:rFonts w:ascii="Times New Roman" w:hAnsi="Times New Roman" w:cs="Times New Roman"/>
+          <w:sz w:val="24"/>
+          <w:szCs w:val="24"/>
+          <w:lang w:val="pl-PL"/>
+        </w:rPr>
+        <w:t>3. Możliwość raz na kilka sekund zablokować atak innego statku kosmicznego</w:t>
+      </w:r>
+    </w:p>
+    <w:p>
+      <w:pPr>
+        <w:rPr>
+          <w:rFonts w:ascii="Times New Roman" w:hAnsi="Times New Roman" w:cs="Times New Roman"/>
+          <w:sz w:val="24"/>
+          <w:szCs w:val="24"/>
+          <w:lang w:val="pl-PL"/>
+        </w:rPr>
+      </w:pPr>
+      <w:r>
+        <w:rPr>
+          <w:rFonts w:ascii="Times New Roman" w:hAnsi="Times New Roman" w:cs="Times New Roman"/>
+          <w:sz w:val="24"/>
+          <w:szCs w:val="24"/>
+          <w:lang w:val="pl-PL"/>
+        </w:rPr>
+        <w:t>4. Śmierć statku</w:t>
+      </w:r>
+    </w:p>
+    <w:p>
+      <w:pPr>
+        <w:rPr>
+          <w:rFonts w:ascii="Times New Roman" w:hAnsi="Times New Roman" w:cs="Times New Roman"/>
+          <w:sz w:val="24"/>
+          <w:szCs w:val="24"/>
+          <w:lang w:val="pl-PL"/>
+        </w:rPr>
+      </w:pPr>
+      <w:r>
+        <w:rPr>
+          <w:rFonts w:ascii="Times New Roman" w:hAnsi="Times New Roman" w:cs="Times New Roman"/>
+          <w:sz w:val="24"/>
+          <w:szCs w:val="24"/>
+          <w:lang w:val="pl-PL"/>
+        </w:rPr>
+        <w:t>• Specjalny statek kosmiczny (daje dodatkowe punkty)</w:t>
+      </w:r>
+    </w:p>
+    <w:p>
+      <w:pPr>
+        <w:rPr>
+          <w:rFonts w:ascii="Times New Roman" w:hAnsi="Times New Roman" w:cs="Times New Roman"/>
+          <w:sz w:val="24"/>
+          <w:szCs w:val="24"/>
+          <w:lang w:val="pl-PL"/>
+        </w:rPr>
+      </w:pPr>
+      <w:r>
+        <w:rPr>
+          <w:rFonts w:ascii="Times New Roman" w:hAnsi="Times New Roman" w:cs="Times New Roman"/>
+          <w:sz w:val="24"/>
+          <w:szCs w:val="24"/>
+          <w:lang w:val="pl-PL"/>
+        </w:rPr>
+        <w:t>Statek, który się pojawia kilka razy podczas jednej rundy. Jeśli graczu uda się trafić ten statek, to dostanie kilkaset dodatkowych punktów.</w:t>
+      </w:r>
+    </w:p>
+    <w:p>
+      <w:pPr>
+        <w:rPr>
+          <w:rFonts w:ascii="Times New Roman" w:hAnsi="Times New Roman" w:cs="Times New Roman"/>
+          <w:sz w:val="24"/>
+          <w:szCs w:val="24"/>
+          <w:lang w:val="pl-PL"/>
+        </w:rPr>
+      </w:pPr>
+      <w:r>
+        <w:rPr>
+          <w:rFonts w:ascii="Times New Roman" w:hAnsi="Times New Roman" w:cs="Times New Roman"/>
+          <w:sz w:val="24"/>
+          <w:szCs w:val="24"/>
+          <w:lang w:val="pl-PL"/>
+        </w:rPr>
+        <w:t>Metody:</w:t>
+      </w:r>
+    </w:p>
+    <w:p>
+      <w:pPr>
+        <w:rPr>
+          <w:rFonts w:ascii="Times New Roman" w:hAnsi="Times New Roman" w:cs="Times New Roman"/>
+          <w:sz w:val="24"/>
+          <w:szCs w:val="24"/>
+          <w:lang w:val="pl-PL"/>
+        </w:rPr>
+      </w:pPr>
+      <w:r>
+        <w:rPr>
+          <w:rFonts w:ascii="Times New Roman" w:hAnsi="Times New Roman" w:cs="Times New Roman"/>
+          <w:sz w:val="24"/>
+          <w:szCs w:val="24"/>
+          <w:lang w:val="pl-PL"/>
+        </w:rPr>
+        <w:t>1. Tylko bardzo szybkie poruszanie się z jednego rogu okienka w kierunku przeciwnego rogu.</w:t>
+      </w:r>
+    </w:p>
+    <w:p>
+      <w:pPr>
+        <w:rPr>
+          <w:rFonts w:ascii="Times New Roman" w:hAnsi="Times New Roman" w:cs="Times New Roman"/>
+          <w:sz w:val="24"/>
+          <w:szCs w:val="24"/>
+          <w:lang w:val="pl-PL"/>
+        </w:rPr>
+      </w:pPr>
+      <w:r>
+        <w:rPr>
+          <w:rFonts w:ascii="Times New Roman" w:hAnsi="Times New Roman" w:cs="Times New Roman"/>
+          <w:sz w:val="24"/>
+          <w:szCs w:val="24"/>
+          <w:lang w:val="pl-PL"/>
+        </w:rPr>
+        <w:t>• Statek kosmiczny (przeciwnicy)</w:t>
+      </w:r>
+    </w:p>
+    <w:p>
+      <w:pPr>
+        <w:rPr>
+          <w:rFonts w:ascii="Times New Roman" w:hAnsi="Times New Roman" w:cs="Times New Roman"/>
+          <w:sz w:val="24"/>
+          <w:szCs w:val="24"/>
+          <w:lang w:val="pl-PL"/>
+        </w:rPr>
+      </w:pPr>
+      <w:r>
+        <w:rPr>
+          <w:rFonts w:ascii="Times New Roman" w:hAnsi="Times New Roman" w:cs="Times New Roman"/>
+          <w:sz w:val="24"/>
+          <w:szCs w:val="24"/>
+          <w:lang w:val="pl-PL"/>
+        </w:rPr>
+        <w:t>Statki o różnych kolorach oraz kształtach. Na początku każdej rundy pojawiają się u góry okienka gry i powoli poruszają się w kierunku gracza. Im mniej statków tym większa jest ich prędkość. Ostatni statek będzie się poruszał najszybciej.</w:t>
+      </w:r>
+    </w:p>
+    <w:p>
+      <w:pPr>
+        <w:rPr>
+          <w:rFonts w:ascii="Times New Roman" w:hAnsi="Times New Roman" w:cs="Times New Roman"/>
+          <w:sz w:val="24"/>
+          <w:szCs w:val="24"/>
+          <w:lang w:val="pl-PL"/>
+        </w:rPr>
+      </w:pPr>
+      <w:r>
+        <w:rPr>
+          <w:rFonts w:ascii="Times New Roman" w:hAnsi="Times New Roman" w:cs="Times New Roman"/>
+          <w:sz w:val="24"/>
+          <w:szCs w:val="24"/>
+          <w:lang w:val="pl-PL"/>
+        </w:rPr>
+        <w:t>Metody</w:t>
+      </w:r>
+    </w:p>
+    <w:p>
+      <w:pPr>
+        <w:rPr>
+          <w:rFonts w:ascii="Times New Roman" w:hAnsi="Times New Roman" w:cs="Times New Roman"/>
+          <w:sz w:val="24"/>
+          <w:szCs w:val="24"/>
+          <w:lang w:val="pl-PL"/>
+        </w:rPr>
+      </w:pPr>
+      <w:r>
+        <w:rPr>
+          <w:rFonts w:ascii="Times New Roman" w:hAnsi="Times New Roman" w:cs="Times New Roman"/>
+          <w:sz w:val="24"/>
+          <w:szCs w:val="24"/>
+          <w:lang w:val="pl-PL"/>
+        </w:rPr>
+        <w:t>1. Poruszanie się na ekranie komputera w prawo, w lewo i w dół.</w:t>
+      </w:r>
+    </w:p>
+    <w:p>
+      <w:pPr>
+        <w:rPr>
+          <w:rFonts w:ascii="Times New Roman" w:hAnsi="Times New Roman" w:cs="Times New Roman"/>
+          <w:sz w:val="24"/>
+          <w:szCs w:val="24"/>
+          <w:lang w:val="pl-PL"/>
+        </w:rPr>
+      </w:pPr>
+      <w:r>
+        <w:rPr>
+          <w:rFonts w:ascii="Times New Roman" w:hAnsi="Times New Roman" w:cs="Times New Roman"/>
+          <w:sz w:val="24"/>
+          <w:szCs w:val="24"/>
+          <w:lang w:val="pl-PL"/>
+        </w:rPr>
+        <w:t>2. Strzał (ewentualnie)</w:t>
+      </w:r>
+    </w:p>
+    <w:p>
+      <w:pPr>
+        <w:rPr>
+          <w:rFonts w:ascii="Times New Roman" w:hAnsi="Times New Roman" w:cs="Times New Roman"/>
+          <w:sz w:val="24"/>
+          <w:szCs w:val="24"/>
+          <w:lang w:val="pl-PL"/>
+        </w:rPr>
+      </w:pPr>
+      <w:r>
+        <w:rPr>
+          <w:rFonts w:ascii="Times New Roman" w:hAnsi="Times New Roman" w:cs="Times New Roman"/>
+          <w:sz w:val="24"/>
+          <w:szCs w:val="24"/>
+          <w:lang w:val="pl-PL"/>
+        </w:rPr>
+        <w:t>3. Śmierć</w:t>
+      </w:r>
+    </w:p>
+    <w:p>
+      <w:pPr>
+        <w:rPr>
+          <w:rFonts w:ascii="Times New Roman" w:hAnsi="Times New Roman" w:cs="Times New Roman"/>
+          <w:sz w:val="24"/>
+          <w:szCs w:val="24"/>
+          <w:lang w:val="pl-PL"/>
+        </w:rPr>
+      </w:pPr>
+      <w:r>
+        <w:rPr>
+          <w:rFonts w:ascii="Times New Roman" w:hAnsi="Times New Roman" w:cs="Times New Roman"/>
+          <w:sz w:val="24"/>
+          <w:szCs w:val="24"/>
+          <w:lang w:val="pl-PL"/>
+        </w:rPr>
+        <w:t>3.Interakcje</w:t>
+      </w:r>
+    </w:p>
+    <w:p>
+      <w:pPr>
+        <w:rPr>
+          <w:rFonts w:ascii="Times New Roman" w:hAnsi="Times New Roman" w:cs="Times New Roman"/>
+          <w:sz w:val="24"/>
+          <w:szCs w:val="24"/>
+          <w:lang w:val="pl-PL"/>
+        </w:rPr>
+      </w:pPr>
+      <w:r>
+        <w:rPr>
+          <w:rFonts w:ascii="Times New Roman" w:hAnsi="Times New Roman" w:cs="Times New Roman"/>
+          <w:sz w:val="24"/>
+          <w:szCs w:val="24"/>
+          <w:lang w:val="pl-PL"/>
+        </w:rPr>
+        <w:t>• Gracz a inne statki kosmiczne</w:t>
+      </w:r>
+    </w:p>
+    <w:p>
+      <w:pPr>
+        <w:rPr>
+          <w:rFonts w:ascii="Times New Roman" w:hAnsi="Times New Roman" w:cs="Times New Roman"/>
+          <w:sz w:val="24"/>
+          <w:szCs w:val="24"/>
+          <w:lang w:val="pl-PL"/>
+        </w:rPr>
+      </w:pPr>
+      <w:r>
+        <w:rPr>
+          <w:rFonts w:ascii="Times New Roman" w:hAnsi="Times New Roman" w:cs="Times New Roman"/>
+          <w:sz w:val="24"/>
+          <w:szCs w:val="24"/>
+          <w:lang w:val="pl-PL"/>
+        </w:rPr>
+        <w:t>Po trafieniu kulą statek kosmiczny przeciwnika eksploduje, a gracz dostaje określoną ilość punktów. Aby przejść do następnej rundy konieczne jest zniszczenie wszystkich statków kosmicznych. Je</w:t>
+      </w:r>
+      <w:r>
+        <w:rPr>
+          <w:rFonts w:ascii="Times New Roman" w:hAnsi="Times New Roman" w:cs="Times New Roman"/>
+          <w:sz w:val="24"/>
+          <w:szCs w:val="24"/>
+          <w:lang w:val="pl-PL"/>
+        </w:rPr>
+        <w:t>śli jednak chociażby jeden wrógi</w:t>
+      </w:r>
+      <w:r>
+        <w:rPr>
+          <w:rFonts w:ascii="Times New Roman" w:hAnsi="Times New Roman" w:cs="Times New Roman"/>
+          <w:sz w:val="24"/>
+          <w:szCs w:val="24"/>
+          <w:lang w:val="pl-PL"/>
+        </w:rPr>
+        <w:t xml:space="preserve"> statek przekroczy pewną granicę na ekranie gracz traci jedno z trzech żyć, kilkaset punktów i przechodzi do następnej rundy. Jeśli było to ostatnie życie – gracz przegrywa.</w:t>
+      </w:r>
+    </w:p>
+    <w:p>
+      <w:pPr>
+        <w:rPr>
+          <w:rFonts w:ascii="Times New Roman" w:hAnsi="Times New Roman" w:cs="Times New Roman"/>
+          <w:sz w:val="24"/>
+          <w:szCs w:val="24"/>
+          <w:lang w:val="pl-PL"/>
+        </w:rPr>
+      </w:pPr>
+      <w:r>
+        <w:rPr>
+          <w:rFonts w:ascii="Times New Roman" w:hAnsi="Times New Roman" w:cs="Times New Roman"/>
+          <w:sz w:val="24"/>
+          <w:szCs w:val="24"/>
+          <w:lang w:val="pl-PL"/>
+        </w:rPr>
+        <w:t>• Statki wrógie</w:t>
+      </w:r>
+      <w:r>
+        <w:rPr>
+          <w:rFonts w:ascii="Times New Roman" w:hAnsi="Times New Roman" w:cs="Times New Roman"/>
+          <w:sz w:val="24"/>
+          <w:szCs w:val="24"/>
+          <w:lang w:val="pl-PL"/>
+        </w:rPr>
+        <w:t xml:space="preserve"> a tarcza</w:t>
+      </w:r>
+    </w:p>
+    <w:p>
+      <w:pPr>
+        <w:rPr>
+          <w:rFonts w:ascii="Times New Roman" w:hAnsi="Times New Roman" w:cs="Times New Roman"/>
+          <w:sz w:val="24"/>
+          <w:szCs w:val="24"/>
+          <w:lang w:val="pl-PL"/>
+        </w:rPr>
+      </w:pPr>
+      <w:r>
+        <w:rPr>
+          <w:rFonts w:ascii="Times New Roman" w:hAnsi="Times New Roman" w:cs="Times New Roman"/>
+          <w:sz w:val="24"/>
+          <w:szCs w:val="24"/>
+          <w:lang w:val="pl-PL"/>
+        </w:rPr>
+        <w:lastRenderedPageBreak/>
+        <w:t>Przewiduję możliwość innych statków strzelać do gracza. Jeśli tarcza jest aktywn</w:t>
+      </w:r>
+      <w:r>
+        <w:rPr>
+          <w:rFonts w:ascii="Times New Roman" w:hAnsi="Times New Roman" w:cs="Times New Roman"/>
+          <w:sz w:val="24"/>
+          <w:szCs w:val="24"/>
+          <w:lang w:val="pl-PL"/>
+        </w:rPr>
+        <w:t>a, to obrażenia będą zablokowan</w:t>
+      </w:r>
+      <w:r>
+        <w:rPr>
+          <w:rFonts w:ascii="Times New Roman" w:hAnsi="Times New Roman" w:cs="Times New Roman"/>
+          <w:sz w:val="24"/>
+          <w:szCs w:val="24"/>
+          <w:lang w:val="pl-PL"/>
+        </w:rPr>
+        <w:t>e.</w:t>
+      </w:r>
+    </w:p>
+    <w:p>
+      <w:pPr>
+        <w:jc w:val="center"/>
+        <w:rPr>
+          <w:rFonts w:ascii="Times New Roman" w:hAnsi="Times New Roman" w:cs="Times New Roman"/>
+          <w:sz w:val="24"/>
+          <w:szCs w:val="24"/>
+          <w:lang w:val="pl-PL"/>
+        </w:rPr>
+      </w:pPr>
+    </w:p>
+    <w:p>
+      <w:pPr>
+        <w:jc w:val="center"/>
+        <w:rPr>
+          <w:rFonts w:ascii="Times New Roman" w:hAnsi="Times New Roman" w:cs="Times New Roman"/>
+          <w:sz w:val="24"/>
+          <w:szCs w:val="24"/>
+          <w:lang w:val="pl-PL"/>
+        </w:rPr>
+      </w:pPr>
+      <w:r>
+        <w:rPr>
+          <w:rFonts w:ascii="Times New Roman" w:hAnsi="Times New Roman" w:cs="Times New Roman"/>
+          <w:sz w:val="24"/>
+          <w:szCs w:val="24"/>
+          <w:lang w:val="pl-PL"/>
+        </w:rPr>
+        <w:t>Co zostało zrealizowane</w:t>
+      </w:r>
+    </w:p>
+    <w:p>
+      <w:pPr>
+        <w:rPr>
+          <w:rFonts w:ascii="Times New Roman" w:hAnsi="Times New Roman" w:cs="Times New Roman"/>
+          <w:sz w:val="24"/>
+          <w:szCs w:val="24"/>
+          <w:lang w:val="pl-PL"/>
+        </w:rPr>
+      </w:pPr>
+      <w:r>
+        <w:rPr>
+          <w:rFonts w:ascii="Times New Roman" w:hAnsi="Times New Roman" w:cs="Times New Roman"/>
+          <w:sz w:val="24"/>
+          <w:szCs w:val="24"/>
+          <w:lang w:val="pl-PL"/>
+        </w:rPr>
+        <w:t>Jed</w:t>
+      </w:r>
+      <w:r>
+        <w:rPr>
+          <w:rFonts w:ascii="Times New Roman" w:hAnsi="Times New Roman" w:cs="Times New Roman"/>
+          <w:sz w:val="24"/>
+          <w:szCs w:val="24"/>
+          <w:lang w:val="pl-PL"/>
+        </w:rPr>
+        <w:t xml:space="preserve">yne, co nie zostało zrealizowane w projekcie to tarcza, pozwalająca na blokowanie obrażeń. Nie był to zły pomysł, ale biorąc pod uwagę tempo gry postanowiłem zrezygnować z tej funkcjonalności. </w:t>
+      </w:r>
+    </w:p>
+    <w:p>
+      <w:pPr>
+        <w:jc w:val="center"/>
+        <w:rPr>
+          <w:rFonts w:ascii="Times New Roman" w:hAnsi="Times New Roman" w:cs="Times New Roman"/>
+          <w:sz w:val="24"/>
+          <w:szCs w:val="24"/>
+          <w:lang w:val="pl-PL"/>
+        </w:rPr>
+      </w:pPr>
+      <w:r>
+        <w:rPr>
+          <w:rFonts w:ascii="Times New Roman" w:hAnsi="Times New Roman" w:cs="Times New Roman"/>
+          <w:sz w:val="24"/>
+          <w:szCs w:val="24"/>
+          <w:lang w:val="pl-PL"/>
+        </w:rPr>
+        <w:t>Co zmieniłem</w:t>
+      </w:r>
+    </w:p>
+    <w:p>
+      <w:pPr>
+        <w:rPr>
+          <w:rFonts w:ascii="Times New Roman" w:hAnsi="Times New Roman" w:cs="Times New Roman"/>
+          <w:sz w:val="24"/>
+          <w:szCs w:val="24"/>
+          <w:lang w:val="pl-PL"/>
+        </w:rPr>
+      </w:pPr>
+      <w:r>
+        <w:rPr>
+          <w:rFonts w:ascii="Times New Roman" w:hAnsi="Times New Roman" w:cs="Times New Roman"/>
+          <w:sz w:val="24"/>
+          <w:szCs w:val="24"/>
+          <w:lang w:val="pl-PL"/>
+        </w:rPr>
+        <w:t xml:space="preserve">Szybkość poruszania się statków kosmicznych </w:t>
+      </w:r>
+      <w:r>
+        <w:rPr>
+          <w:rFonts w:ascii="Times New Roman" w:hAnsi="Times New Roman" w:cs="Times New Roman"/>
+          <w:sz w:val="24"/>
+          <w:szCs w:val="24"/>
+          <w:lang w:val="pl-PL"/>
+        </w:rPr>
+        <w:t>teraz zależy zarówno jak od liczby wrogich statków na ekranie, tak i od numeru poziomu gry. To znaczy, że im wyższy jest poziom, tym szabciej poruszają się WSZYSTKIE statki od samego początku rundy. Niszczenie statków dodatkowo zwiększa ich szybkość.</w:t>
+      </w:r>
+    </w:p>
+    <w:p>
+      <w:pPr>
+        <w:rPr>
+          <w:rFonts w:ascii="Times New Roman" w:hAnsi="Times New Roman" w:cs="Times New Roman"/>
+          <w:sz w:val="24"/>
+          <w:szCs w:val="24"/>
+          <w:lang w:val="pl-PL"/>
+        </w:rPr>
+      </w:pPr>
+      <w:r>
+        <w:rPr>
+          <w:rFonts w:ascii="Times New Roman" w:hAnsi="Times New Roman" w:cs="Times New Roman"/>
+          <w:sz w:val="24"/>
+          <w:szCs w:val="24"/>
+          <w:lang w:val="pl-PL"/>
+        </w:rPr>
+        <w:t xml:space="preserve">Dodałem możliwość zawieszenie gry poprzez naciśkanie klawiszu „Esc”. </w:t>
+      </w:r>
+    </w:p>
+    <w:p>
+      <w:pPr>
+        <w:rPr>
+          <w:rFonts w:ascii="Times New Roman" w:hAnsi="Times New Roman" w:cs="Times New Roman"/>
+          <w:sz w:val="24"/>
+          <w:szCs w:val="24"/>
+          <w:lang w:val="pl-PL"/>
+        </w:rPr>
+      </w:pPr>
+      <w:r>
+        <w:rPr>
+          <w:rFonts w:ascii="Times New Roman" w:hAnsi="Times New Roman" w:cs="Times New Roman"/>
+          <w:sz w:val="24"/>
+          <w:szCs w:val="24"/>
+          <w:lang w:val="pl-PL"/>
+        </w:rPr>
+        <w:t>Kilka rzutów ekranu:</w:t>
+      </w:r>
+    </w:p>
+    <w:p>
+      <w:pPr>
+        <w:rPr>
+          <w:rFonts w:ascii="Times New Roman" w:hAnsi="Times New Roman" w:cs="Times New Roman"/>
+          <w:sz w:val="24"/>
+          <w:szCs w:val="24"/>
+          <w:lang w:val="pl-PL"/>
+        </w:rPr>
+      </w:pPr>
+      <w:r>
+        <w:rPr>
+          <w:rFonts w:ascii="Times New Roman" w:hAnsi="Times New Roman" w:cs="Times New Roman"/>
+          <w:sz w:val="24"/>
+          <w:szCs w:val="24"/>
+          <w:lang w:val="pl-PL"/>
+        </w:rPr>
+        <w:drawing>
+          <wp:inline distT="0" distB="0" distL="0" distR="0" wp14:anchorId="7ECAAC35" wp14:editId="64F0CC47">
+            <wp:extent cx="5940425" cy="4532630"/>
+            <wp:effectExtent l="0" t="0" r="3175" b="1270"/>
+            <wp:docPr id="1" name="Рисунок 1"/>
+            <wp:cNvGraphicFramePr>
+              <a:graphicFrameLocks xmlns:a="http://schemas.openxmlformats.org/drawingml/2006/main" noChangeAspect="1"/>
+            </wp:cNvGraphicFramePr>
+            <a:graphic xmlns:a="http://schemas.openxmlformats.org/drawingml/2006/main">
+              <a:graphicData uri="http://schemas.openxmlformats.org/drawingml/2006/picture">
+                <pic:pic xmlns:pic="http://schemas.openxmlformats.org/drawingml/2006/picture">
+                  <pic:nvPicPr>
+                    <pic:cNvPr id="1" name=""/>
+                    <pic:cNvPicPr/>
+                  </pic:nvPicPr>
+                  <pic:blipFill>
+                    <a:blip r:embed="rId5"/>
+                    <a:stretch>
+                      <a:fillRect/>
+                    </a:stretch>
+                  </pic:blipFill>
+                  <pic:spPr>
+                    <a:xfrm>
+                      <a:off x="0" y="0"/>
+                      <a:ext cx="5940425" cy="4532630"/>
+                    </a:xfrm>
+                    <a:prstGeom prst="rect">
+                      <a:avLst/>
+                    </a:prstGeom>
+                  </pic:spPr>
+                </pic:pic>
+              </a:graphicData>
+            </a:graphic>
+          </wp:inline>
+        </w:drawing>
+      </w:r>
+    </w:p>
+    <w:p>
+      <w:pPr>
+        <w:rPr>
+          <w:rFonts w:ascii="Times New Roman" w:hAnsi="Times New Roman" w:cs="Times New Roman"/>
+          <w:sz w:val="24"/>
+          <w:szCs w:val="24"/>
+          <w:lang w:val="pl-PL"/>
+        </w:rPr>
+      </w:pPr>
+      <w:r>
+        <w:rPr>
+          <w:rFonts w:ascii="Times New Roman" w:hAnsi="Times New Roman" w:cs="Times New Roman"/>
+          <w:noProof/>
+          <w:sz w:val="24"/>
+          <w:szCs w:val="24"/>
+          <w:lang w:eastAsia="ru-RU"/>
+        </w:rPr>
+        <w:lastRenderedPageBreak/>
+        <w:drawing>
+          <wp:inline distT="0" distB="0" distL="0" distR="0">
+            <wp:extent cx="5934710" cy="4709795"/>
+            <wp:effectExtent l="0" t="0" r="8890" b="0"/>
+            <wp:docPr id="3" name="Рисунок 3"/>
+            <wp:cNvGraphicFramePr>
+              <a:graphicFrameLocks xmlns:a="http://schemas.openxmlformats.org/drawingml/2006/main" noChangeAspect="1"/>
+            </wp:cNvGraphicFramePr>
+            <a:graphic xmlns:a="http://schemas.openxmlformats.org/drawingml/2006/main">
+              <a:graphicData uri="http://schemas.openxmlformats.org/drawingml/2006/picture">
+                <pic:pic xmlns:pic="http://schemas.openxmlformats.org/drawingml/2006/picture">
+                  <pic:nvPicPr>
+                    <pic:cNvPr id="0" name="Picture 1"/>
+                    <pic:cNvPicPr>
+                      <a:picLocks noChangeAspect="1" noChangeArrowheads="1"/>
+                    </pic:cNvPicPr>
+                  </pic:nvPicPr>
+                  <pic:blipFill>
+                    <a:blip r:embed="rId6">
+                      <a:extLst>
+                        <a:ext uri="{28A0092B-C50C-407E-A947-70E740481C1C}">
+                          <a14:useLocalDpi xmlns:a14="http://schemas.microsoft.com/office/drawing/2010/main" val="0"/>
+                        </a:ext>
+                      </a:extLst>
+                    </a:blip>
+                    <a:srcRect/>
+                    <a:stretch>
+                      <a:fillRect/>
+                    </a:stretch>
+                  </pic:blipFill>
+                  <pic:spPr bwMode="auto">
+                    <a:xfrm>
+                      <a:off x="0" y="0"/>
+                      <a:ext cx="5934710" cy="4709795"/>
+                    </a:xfrm>
+                    <a:prstGeom prst="rect">
+                      <a:avLst/>
+                    </a:prstGeom>
+                    <a:noFill/>
+                    <a:ln>
+                      <a:noFill/>
+                    </a:ln>
+                  </pic:spPr>
+                </pic:pic>
+              </a:graphicData>
+            </a:graphic>
+          </wp:inline>
+        </w:drawing>
+      </w:r>
+    </w:p>
+    <w:p>
+      <w:pPr>
+        <w:jc w:val="center"/>
+        <w:rPr>
+          <w:rFonts w:ascii="Times New Roman" w:hAnsi="Times New Roman" w:cs="Times New Roman"/>
+          <w:sz w:val="24"/>
+          <w:szCs w:val="24"/>
+          <w:lang w:val="pl-PL"/>
+        </w:rPr>
+      </w:pPr>
+    </w:p>
+    <w:p>
+      <w:pPr>
+        <w:jc w:val="center"/>
+        <w:rPr>
+          <w:rFonts w:ascii="Times New Roman" w:hAnsi="Times New Roman" w:cs="Times New Roman"/>
+          <w:sz w:val="24"/>
+          <w:szCs w:val="24"/>
+          <w:lang w:val="pl-PL"/>
+        </w:rPr>
+      </w:pPr>
+      <w:r>
+        <w:rPr>
+          <w:rFonts w:ascii="Times New Roman" w:hAnsi="Times New Roman" w:cs="Times New Roman"/>
+          <w:sz w:val="24"/>
+          <w:szCs w:val="24"/>
+          <w:lang w:val="pl-PL"/>
+        </w:rPr>
+        <w:t>Problemy w trakcie robienia projektu</w:t>
+      </w:r>
+    </w:p>
+    <w:p>
+      <w:pPr>
+        <w:rPr>
+          <w:rFonts w:ascii="Times New Roman" w:hAnsi="Times New Roman" w:cs="Times New Roman"/>
+          <w:sz w:val="24"/>
+          <w:szCs w:val="24"/>
+          <w:lang w:val="pl-PL"/>
+        </w:rPr>
+      </w:pPr>
+      <w:r>
+        <w:rPr>
+          <w:rFonts w:ascii="Times New Roman" w:hAnsi="Times New Roman" w:cs="Times New Roman"/>
+          <w:sz w:val="24"/>
+          <w:szCs w:val="24"/>
+          <w:lang w:val="pl-PL"/>
+        </w:rPr>
+        <w:t>Największym problemem na samym początku było zrozumieć, jak poprawnie zaimplementować zachowanie każdego elementu gry tak, aby co kilka sekund nie pojawiał się komunikat o błędzie. Ale chyba najtrudniejsze było tworzenie klasy EnemyGroup dziedziczącej po Sprite.Group, bo nic</w:t>
       </w:r>
       <w:bookmarkStart w:id="0" w:name="_GoBack"/>
       <w:bookmarkEnd w:id="0"/>
-    </w:p>
-    <w:p>
-      <w:pPr>
-        <w:rPr>
-          <w:rFonts w:ascii="Times New Roman" w:hAnsi="Times New Roman" w:cs="Times New Roman"/>
-          <w:sz w:val="24"/>
-          <w:szCs w:val="24"/>
-          <w:lang w:val="pl-PL"/>
-        </w:rPr>
-      </w:pPr>
-      <w:r>
-        <w:rPr>
-          <w:rFonts w:ascii="Times New Roman" w:hAnsi="Times New Roman" w:cs="Times New Roman"/>
-          <w:sz w:val="24"/>
-          <w:szCs w:val="24"/>
-          <w:lang w:val="pl-PL"/>
-        </w:rPr>
-        <w:t>1. Poruszanie się wlewo lub wprawo (w zależności od tego jaki klawisz jest wciśnięty)</w:t>
-      </w:r>
-    </w:p>
-    <w:p>
-      <w:pPr>
-        <w:rPr>
-          <w:rFonts w:ascii="Times New Roman" w:hAnsi="Times New Roman" w:cs="Times New Roman"/>
-          <w:sz w:val="24"/>
-          <w:szCs w:val="24"/>
-          <w:lang w:val="pl-PL"/>
-        </w:rPr>
-      </w:pPr>
-      <w:r>
-        <w:rPr>
-          <w:rFonts w:ascii="Times New Roman" w:hAnsi="Times New Roman" w:cs="Times New Roman"/>
-          <w:sz w:val="24"/>
-          <w:szCs w:val="24"/>
-          <w:lang w:val="pl-PL"/>
-        </w:rPr>
-        <w:t>2. Strzał</w:t>
-      </w:r>
-    </w:p>
-    <w:p>
-      <w:pPr>
-        <w:rPr>
-          <w:rFonts w:ascii="Times New Roman" w:hAnsi="Times New Roman" w:cs="Times New Roman"/>
-          <w:sz w:val="24"/>
-          <w:szCs w:val="24"/>
-          <w:lang w:val="pl-PL"/>
-        </w:rPr>
-      </w:pPr>
-      <w:r>
-        <w:rPr>
-          <w:rFonts w:ascii="Times New Roman" w:hAnsi="Times New Roman" w:cs="Times New Roman"/>
-          <w:sz w:val="24"/>
-          <w:szCs w:val="24"/>
-          <w:lang w:val="pl-PL"/>
-        </w:rPr>
-        <w:t>3. Możliwość raz na kilka sekund zablokować atak innego statku kosmicznego</w:t>
-      </w:r>
-    </w:p>
-    <w:p>
-      <w:pPr>
-        <w:rPr>
-          <w:rFonts w:ascii="Times New Roman" w:hAnsi="Times New Roman" w:cs="Times New Roman"/>
-          <w:sz w:val="24"/>
-          <w:szCs w:val="24"/>
-          <w:lang w:val="pl-PL"/>
-        </w:rPr>
-      </w:pPr>
-      <w:r>
-        <w:rPr>
-          <w:rFonts w:ascii="Times New Roman" w:hAnsi="Times New Roman" w:cs="Times New Roman"/>
-          <w:sz w:val="24"/>
-          <w:szCs w:val="24"/>
-          <w:lang w:val="pl-PL"/>
-        </w:rPr>
-        <w:t>4. Śmierć statku</w:t>
-      </w:r>
-    </w:p>
-    <w:p>
-      <w:pPr>
-        <w:rPr>
-          <w:rFonts w:ascii="Times New Roman" w:hAnsi="Times New Roman" w:cs="Times New Roman"/>
-          <w:sz w:val="24"/>
-          <w:szCs w:val="24"/>
-          <w:lang w:val="pl-PL"/>
-        </w:rPr>
-      </w:pPr>
-      <w:r>
-        <w:rPr>
-          <w:rFonts w:ascii="Times New Roman" w:hAnsi="Times New Roman" w:cs="Times New Roman"/>
-          <w:sz w:val="24"/>
-          <w:szCs w:val="24"/>
-          <w:lang w:val="pl-PL"/>
-        </w:rPr>
-        <w:t>• Specjalny statek kosmiczny (daje dodatkowe punkty)</w:t>
-      </w:r>
-    </w:p>
-    <w:p>
-      <w:pPr>
-        <w:rPr>
-          <w:rFonts w:ascii="Times New Roman" w:hAnsi="Times New Roman" w:cs="Times New Roman"/>
-          <w:sz w:val="24"/>
-          <w:szCs w:val="24"/>
-          <w:lang w:val="pl-PL"/>
-        </w:rPr>
-      </w:pPr>
-      <w:r>
-        <w:rPr>
-          <w:rFonts w:ascii="Times New Roman" w:hAnsi="Times New Roman" w:cs="Times New Roman"/>
-          <w:sz w:val="24"/>
-          <w:szCs w:val="24"/>
-          <w:lang w:val="pl-PL"/>
-        </w:rPr>
-        <w:t>Statek, który się pojawia kilka razy podczas jednej rundy. Jeśli graczu uda się trafić ten statek, to dostanie kilkaset dodatkowych punktów.</w:t>
-      </w:r>
-    </w:p>
-    <w:p>
-      <w:pPr>
-        <w:rPr>
-          <w:rFonts w:ascii="Times New Roman" w:hAnsi="Times New Roman" w:cs="Times New Roman"/>
-          <w:sz w:val="24"/>
-          <w:szCs w:val="24"/>
-          <w:lang w:val="pl-PL"/>
-        </w:rPr>
-      </w:pPr>
-      <w:r>
-        <w:rPr>
-          <w:rFonts w:ascii="Times New Roman" w:hAnsi="Times New Roman" w:cs="Times New Roman"/>
-          <w:sz w:val="24"/>
-          <w:szCs w:val="24"/>
-          <w:lang w:val="pl-PL"/>
-        </w:rPr>
-        <w:t>Metody:</w:t>
-      </w:r>
-    </w:p>
-    <w:p>
-      <w:pPr>
-        <w:rPr>
-          <w:rFonts w:ascii="Times New Roman" w:hAnsi="Times New Roman" w:cs="Times New Roman"/>
-          <w:sz w:val="24"/>
-          <w:szCs w:val="24"/>
-          <w:lang w:val="pl-PL"/>
-        </w:rPr>
-      </w:pPr>
-      <w:r>
-        <w:rPr>
-          <w:rFonts w:ascii="Times New Roman" w:hAnsi="Times New Roman" w:cs="Times New Roman"/>
-          <w:sz w:val="24"/>
-          <w:szCs w:val="24"/>
-          <w:lang w:val="pl-PL"/>
-        </w:rPr>
-        <w:t>1. Tylko bardzo szybkie poruszanie się z jednego rogu okienka w kierunku przeciwnego rogu.</w:t>
-      </w:r>
-    </w:p>
-    <w:p>
-      <w:pPr>
-        <w:rPr>
-          <w:rFonts w:ascii="Times New Roman" w:hAnsi="Times New Roman" w:cs="Times New Roman"/>
-          <w:sz w:val="24"/>
-          <w:szCs w:val="24"/>
-          <w:lang w:val="pl-PL"/>
-        </w:rPr>
-      </w:pPr>
-      <w:r>
-        <w:rPr>
-          <w:rFonts w:ascii="Times New Roman" w:hAnsi="Times New Roman" w:cs="Times New Roman"/>
-          <w:sz w:val="24"/>
-          <w:szCs w:val="24"/>
-          <w:lang w:val="pl-PL"/>
-        </w:rPr>
-        <w:t>• Statek kosmiczny (przeciwnicy)</w:t>
-      </w:r>
-    </w:p>
-    <w:p>
-      <w:pPr>
-        <w:rPr>
-          <w:rFonts w:ascii="Times New Roman" w:hAnsi="Times New Roman" w:cs="Times New Roman"/>
-          <w:sz w:val="24"/>
-          <w:szCs w:val="24"/>
-          <w:lang w:val="pl-PL"/>
-        </w:rPr>
-      </w:pPr>
-      <w:r>
-        <w:rPr>
-          <w:rFonts w:ascii="Times New Roman" w:hAnsi="Times New Roman" w:cs="Times New Roman"/>
-          <w:sz w:val="24"/>
-          <w:szCs w:val="24"/>
-          <w:lang w:val="pl-PL"/>
-        </w:rPr>
-        <w:t>Statki o różnych kolorach oraz kształtach. Na początku każdej rundy pojawiają się u góry okienka gry i powoli poruszają się w kierunku gracza. Im mniej statków tym większa jest ich prędkość. Ostatni statek będzie się poruszał najszybciej.</w:t>
-      </w:r>
-    </w:p>
-    <w:p>
-      <w:pPr>
-        <w:rPr>
-          <w:rFonts w:ascii="Times New Roman" w:hAnsi="Times New Roman" w:cs="Times New Roman"/>
-          <w:sz w:val="24"/>
-          <w:szCs w:val="24"/>
-          <w:lang w:val="pl-PL"/>
-        </w:rPr>
-      </w:pPr>
-      <w:r>
-        <w:rPr>
-          <w:rFonts w:ascii="Times New Roman" w:hAnsi="Times New Roman" w:cs="Times New Roman"/>
-          <w:sz w:val="24"/>
-          <w:szCs w:val="24"/>
-          <w:lang w:val="pl-PL"/>
-        </w:rPr>
-        <w:t>Metody</w:t>
-      </w:r>
-    </w:p>
-    <w:p>
-      <w:pPr>
-        <w:rPr>
-          <w:rFonts w:ascii="Times New Roman" w:hAnsi="Times New Roman" w:cs="Times New Roman"/>
-          <w:sz w:val="24"/>
-          <w:szCs w:val="24"/>
-          <w:lang w:val="pl-PL"/>
-        </w:rPr>
-      </w:pPr>
-      <w:r>
-        <w:rPr>
-          <w:rFonts w:ascii="Times New Roman" w:hAnsi="Times New Roman" w:cs="Times New Roman"/>
-          <w:sz w:val="24"/>
-          <w:szCs w:val="24"/>
-          <w:lang w:val="pl-PL"/>
-        </w:rPr>
-        <w:t>1. Poruszanie się na ekranie komputera w prawo, w lewo i w dół.</w:t>
-      </w:r>
-    </w:p>
-    <w:p>
-      <w:pPr>
-        <w:rPr>
-          <w:rFonts w:ascii="Times New Roman" w:hAnsi="Times New Roman" w:cs="Times New Roman"/>
-          <w:sz w:val="24"/>
-          <w:szCs w:val="24"/>
-          <w:lang w:val="pl-PL"/>
-        </w:rPr>
-      </w:pPr>
-      <w:r>
-        <w:rPr>
-          <w:rFonts w:ascii="Times New Roman" w:hAnsi="Times New Roman" w:cs="Times New Roman"/>
-          <w:sz w:val="24"/>
-          <w:szCs w:val="24"/>
-          <w:lang w:val="pl-PL"/>
-        </w:rPr>
-        <w:t>2. Strzał (ewentualnie)</w:t>
-      </w:r>
-    </w:p>
-    <w:p>
-      <w:pPr>
-        <w:rPr>
-          <w:rFonts w:ascii="Times New Roman" w:hAnsi="Times New Roman" w:cs="Times New Roman"/>
-          <w:sz w:val="24"/>
-          <w:szCs w:val="24"/>
-          <w:lang w:val="pl-PL"/>
-        </w:rPr>
-      </w:pPr>
-      <w:r>
-        <w:rPr>
-          <w:rFonts w:ascii="Times New Roman" w:hAnsi="Times New Roman" w:cs="Times New Roman"/>
-          <w:sz w:val="24"/>
-          <w:szCs w:val="24"/>
-          <w:lang w:val="pl-PL"/>
-        </w:rPr>
-        <w:t>3. Śmierć</w:t>
-      </w:r>
-    </w:p>
-    <w:p>
-      <w:pPr>
-        <w:rPr>
-          <w:rFonts w:ascii="Times New Roman" w:hAnsi="Times New Roman" w:cs="Times New Roman"/>
-          <w:sz w:val="24"/>
-          <w:szCs w:val="24"/>
-          <w:lang w:val="pl-PL"/>
-        </w:rPr>
-      </w:pPr>
-      <w:r>
-        <w:rPr>
-          <w:rFonts w:ascii="Times New Roman" w:hAnsi="Times New Roman" w:cs="Times New Roman"/>
-          <w:sz w:val="24"/>
-          <w:szCs w:val="24"/>
-          <w:lang w:val="pl-PL"/>
-        </w:rPr>
-        <w:t>3.Interakcje</w:t>
-      </w:r>
-    </w:p>
-    <w:p>
-      <w:pPr>
-        <w:rPr>
-          <w:rFonts w:ascii="Times New Roman" w:hAnsi="Times New Roman" w:cs="Times New Roman"/>
-          <w:sz w:val="24"/>
-          <w:szCs w:val="24"/>
-          <w:lang w:val="pl-PL"/>
-        </w:rPr>
-      </w:pPr>
-      <w:r>
-        <w:rPr>
-          <w:rFonts w:ascii="Times New Roman" w:hAnsi="Times New Roman" w:cs="Times New Roman"/>
-          <w:sz w:val="24"/>
-          <w:szCs w:val="24"/>
-          <w:lang w:val="pl-PL"/>
-        </w:rPr>
-        <w:t>• Gracz a inne statki kosmiczne</w:t>
-      </w:r>
-    </w:p>
-    <w:p>
-      <w:pPr>
-        <w:rPr>
-          <w:rFonts w:ascii="Times New Roman" w:hAnsi="Times New Roman" w:cs="Times New Roman"/>
-          <w:sz w:val="24"/>
-          <w:szCs w:val="24"/>
-          <w:lang w:val="pl-PL"/>
-        </w:rPr>
-      </w:pPr>
-      <w:r>
-        <w:rPr>
-          <w:rFonts w:ascii="Times New Roman" w:hAnsi="Times New Roman" w:cs="Times New Roman"/>
-          <w:sz w:val="24"/>
-          <w:szCs w:val="24"/>
-          <w:lang w:val="pl-PL"/>
-        </w:rPr>
-        <w:t>Po trafieniu kulą statek kosmiczny przeciwnika eksploduje, a gracz dostaje określoną ilość punktów. Aby przejść do następnej rundy konieczne jest zniszczenie wszystkich statków kosmicznych. Jeśli jednak chociażby jeden wróży statek przekroczy pewną granicę na ekranie gracz traci jedno z trzech żyć, kilkaset punktów i przechodzi do następnej rundy. Jeśli było to ostatnie życie – gracz przegrywa.</w:t>
-      </w:r>
-    </w:p>
-    <w:p>
-      <w:pPr>
-        <w:rPr>
-          <w:rFonts w:ascii="Times New Roman" w:hAnsi="Times New Roman" w:cs="Times New Roman"/>
-          <w:sz w:val="24"/>
-          <w:szCs w:val="24"/>
-          <w:lang w:val="pl-PL"/>
-        </w:rPr>
-      </w:pPr>
-      <w:r>
-        <w:rPr>
-          <w:rFonts w:ascii="Times New Roman" w:hAnsi="Times New Roman" w:cs="Times New Roman"/>
-          <w:sz w:val="24"/>
-          <w:szCs w:val="24"/>
-          <w:lang w:val="pl-PL"/>
-        </w:rPr>
-        <w:t>• Statki wróże a tarcza</w:t>
-      </w:r>
-    </w:p>
-    <w:p>
-      <w:pPr>
-        <w:rPr>
-          <w:rFonts w:ascii="Times New Roman" w:hAnsi="Times New Roman" w:cs="Times New Roman"/>
-          <w:sz w:val="24"/>
-          <w:szCs w:val="24"/>
-          <w:lang w:val="pl-PL"/>
-        </w:rPr>
-      </w:pPr>
-      <w:r>
-        <w:rPr>
-          <w:rFonts w:ascii="Times New Roman" w:hAnsi="Times New Roman" w:cs="Times New Roman"/>
-          <w:sz w:val="24"/>
-          <w:szCs w:val="24"/>
-          <w:lang w:val="pl-PL"/>
-        </w:rPr>
-        <w:lastRenderedPageBreak/>
-        <w:t>Przewiduję możliwość innych statków strzelać do gracza. Jeśli tarcza jest aktywna, to obrażenia będą zablokowań e.</w:t>
-      </w:r>
-    </w:p>
-    <w:p>
-      <w:pPr>
-        <w:rPr>
-          <w:rFonts w:ascii="Times New Roman" w:hAnsi="Times New Roman" w:cs="Times New Roman"/>
-          <w:sz w:val="24"/>
-          <w:szCs w:val="24"/>
-          <w:lang w:val="pl-PL"/>
-        </w:rPr>
-      </w:pPr>
-      <w:r>
-        <w:rPr>
-          <w:rFonts w:ascii="Times New Roman" w:hAnsi="Times New Roman" w:cs="Times New Roman"/>
-          <w:sz w:val="24"/>
-          <w:szCs w:val="24"/>
-          <w:lang w:val="pl-PL"/>
-        </w:rPr>
-        <w:t>• Rachunek a punkty</w:t>
-      </w:r>
-    </w:p>
-    <w:p>
-      <w:pPr>
-        <w:rPr>
-          <w:rFonts w:ascii="Times New Roman" w:hAnsi="Times New Roman" w:cs="Times New Roman"/>
-          <w:sz w:val="24"/>
-          <w:szCs w:val="24"/>
-          <w:lang w:val="pl-PL"/>
-        </w:rPr>
-      </w:pPr>
-      <w:r>
-        <w:rPr>
-          <w:rFonts w:ascii="Times New Roman" w:hAnsi="Times New Roman" w:cs="Times New Roman"/>
-          <w:sz w:val="24"/>
-          <w:szCs w:val="24"/>
-          <w:lang w:val="pl-PL"/>
-        </w:rPr>
-        <w:t>Będzie możliwość zapisania najlepszego i ostatnio osiągniętego wyniku. Przy czym jeśli uda się osiągnąć rachunek lepszy niż „do tej pory najlepszy”, to rekord zostanie nadpisany.</w:t>
-      </w:r>
+      <w:r>
+        <w:rPr>
+          <w:rFonts w:ascii="Times New Roman" w:hAnsi="Times New Roman" w:cs="Times New Roman"/>
+          <w:sz w:val="24"/>
+          <w:szCs w:val="24"/>
+          <w:lang w:val="pl-PL"/>
+        </w:rPr>
+        <w:t xml:space="preserve"> nie dzałało tak, jak planowałem. </w:t>
+      </w:r>
+    </w:p>
+    <w:p>
+      <w:pPr>
+        <w:rPr>
+          <w:rFonts w:ascii="Times New Roman" w:hAnsi="Times New Roman" w:cs="Times New Roman"/>
+          <w:sz w:val="24"/>
+          <w:szCs w:val="24"/>
+          <w:lang w:val="pl-PL"/>
+        </w:rPr>
+      </w:pPr>
     </w:p>
     <w:sectPr>
       <w:pgSz w:w="11906" w:h="16838"/>

</xml_diff>

<commit_message>
Commited project version of the space invaders. Date : 04.06.2020 20.03  Tests update
</commit_message>
<xml_diff>
--- a/Space_invaders.docx
+++ b/Space_invaders.docx
@@ -469,7 +469,25 @@
           <w:szCs w:val="24"/>
           <w:lang w:val="pl-PL"/>
         </w:rPr>
-        <w:t>śli jednak chociażby jeden wrógi</w:t>
+        <w:t>śli jedn</w:t>
+      </w:r>
+      <w:r>
+        <w:rPr>
+          <w:rFonts w:ascii="Times New Roman" w:hAnsi="Times New Roman" w:cs="Times New Roman"/>
+          <w:sz w:val="24"/>
+          <w:szCs w:val="24"/>
+          <w:lang w:val="pl-PL"/>
+        </w:rPr>
+        <w:t>ak chociażby jeden wro</w:t>
+      </w:r>
+      <w:r>
+        <w:rPr>
+          <w:rFonts w:ascii="Times New Roman" w:hAnsi="Times New Roman" w:cs="Times New Roman"/>
+          <w:sz w:val="24"/>
+          <w:szCs w:val="24"/>
+          <w:lang w:val="pl-PL"/>
+        </w:rPr>
+        <w:t>gi</w:t>
       </w:r>
       <w:r>
         <w:rPr>
@@ -497,7 +515,16 @@
           <w:szCs w:val="24"/>
           <w:lang w:val="pl-PL"/>
         </w:rPr>
-        <w:t>• Statki wrógie</w:t>
+        <w:t>• Statki wro</w:t>
+      </w:r>
+      <w:r>
+        <w:rPr>
+          <w:rFonts w:ascii="Times New Roman" w:hAnsi="Times New Roman" w:cs="Times New Roman"/>
+          <w:sz w:val="24"/>
+          <w:szCs w:val="24"/>
+          <w:lang w:val="pl-PL"/>
+        </w:rPr>
+        <w:t>gie</w:t>
       </w:r>
       <w:r>
         <w:rPr>
@@ -651,26 +678,62 @@
           <w:szCs w:val="24"/>
           <w:lang w:val="pl-PL"/>
         </w:rPr>
-        <w:t>teraz zależy zarówno jak od liczby wrogich statków na ekranie, tak i od numeru poziomu gry. To znaczy, że im wyższy jest poziom, tym szabciej poruszają się WSZYSTKIE statki od samego początku rundy. Niszczenie statków dodatkowo zwiększa ich szybkość.</w:t>
-      </w:r>
-    </w:p>
-    <w:p>
-      <w:pPr>
-        <w:rPr>
-          <w:rFonts w:ascii="Times New Roman" w:hAnsi="Times New Roman" w:cs="Times New Roman"/>
-          <w:sz w:val="24"/>
-          <w:szCs w:val="24"/>
-          <w:lang w:val="pl-PL"/>
-        </w:rPr>
-      </w:pPr>
-      <w:r>
-        <w:rPr>
-          <w:rFonts w:ascii="Times New Roman" w:hAnsi="Times New Roman" w:cs="Times New Roman"/>
-          <w:sz w:val="24"/>
-          <w:szCs w:val="24"/>
-          <w:lang w:val="pl-PL"/>
-        </w:rPr>
-        <w:t xml:space="preserve">Dodałem możliwość zawieszenie gry poprzez naciśkanie klawiszu „Esc”. </w:t>
+        <w:t>teraz zależy zarówno jak od liczby wrogich statków na ekranie, tak i od numeru poziomu gry. To znaczy, ż</w:t>
+      </w:r>
+      <w:r>
+        <w:rPr>
+          <w:rFonts w:ascii="Times New Roman" w:hAnsi="Times New Roman" w:cs="Times New Roman"/>
+          <w:sz w:val="24"/>
+          <w:szCs w:val="24"/>
+          <w:lang w:val="pl-PL"/>
+        </w:rPr>
+        <w:t>e im wyższy jest poziom, tym szy</w:t>
+      </w:r>
+      <w:r>
+        <w:rPr>
+          <w:rFonts w:ascii="Times New Roman" w:hAnsi="Times New Roman" w:cs="Times New Roman"/>
+          <w:sz w:val="24"/>
+          <w:szCs w:val="24"/>
+          <w:lang w:val="pl-PL"/>
+        </w:rPr>
+        <w:t>bciej poruszają się WSZYSTKIE statki od samego początku rundy. Niszczenie statków dodatkowo zwiększa ich szybkość.</w:t>
+      </w:r>
+    </w:p>
+    <w:p>
+      <w:pPr>
+        <w:rPr>
+          <w:rFonts w:ascii="Times New Roman" w:hAnsi="Times New Roman" w:cs="Times New Roman"/>
+          <w:sz w:val="24"/>
+          <w:szCs w:val="24"/>
+          <w:lang w:val="pl-PL"/>
+        </w:rPr>
+      </w:pPr>
+      <w:r>
+        <w:rPr>
+          <w:rFonts w:ascii="Times New Roman" w:hAnsi="Times New Roman" w:cs="Times New Roman"/>
+          <w:sz w:val="24"/>
+          <w:szCs w:val="24"/>
+          <w:lang w:val="pl-PL"/>
+        </w:rPr>
+        <w:t>Dodałem możliwość zawieszenie gr</w:t>
+      </w:r>
+      <w:r>
+        <w:rPr>
+          <w:rFonts w:ascii="Times New Roman" w:hAnsi="Times New Roman" w:cs="Times New Roman"/>
+          <w:sz w:val="24"/>
+          <w:szCs w:val="24"/>
+          <w:lang w:val="pl-PL"/>
+        </w:rPr>
+        <w:t>y poprzez nacis</w:t>
+      </w:r>
+      <w:r>
+        <w:rPr>
+          <w:rFonts w:ascii="Times New Roman" w:hAnsi="Times New Roman" w:cs="Times New Roman"/>
+          <w:sz w:val="24"/>
+          <w:szCs w:val="24"/>
+          <w:lang w:val="pl-PL"/>
+        </w:rPr>
+        <w:t xml:space="preserve">kanie klawiszu „Esc”. </w:t>
       </w:r>
     </w:p>
     <w:p>
@@ -860,7 +923,16 @@
           <w:szCs w:val="24"/>
           <w:lang w:val="pl-PL"/>
         </w:rPr>
-        <w:t>Największym problemem na samym początku było zrozumieć, jak poprawnie zaimplementować zachowanie każdego elementu gry tak, aby co kilka sekund nie pojawiał się komunikat o błędzie. Ale chyba najtrudniejsze było tworzenie klasy EnemyGroup dziedziczącej po Sprite.Group, bo nic</w:t>
+        <w:t>Największym problemem na samym początku było zrozumieć, jak poprawnie zaimplementować zachowanie każdego elementu gry tak, aby co kilka sekund nie pojawiał się komunikat o błędzie. Ale chyba najtrudniejsze było tworzenie klasy EnemyGroup dziedziczącej po Sprite.Group, bo nic nie dz</w:t>
+      </w:r>
+      <w:r>
+        <w:rPr>
+          <w:rFonts w:ascii="Times New Roman" w:hAnsi="Times New Roman" w:cs="Times New Roman"/>
+          <w:sz w:val="24"/>
+          <w:szCs w:val="24"/>
+          <w:lang w:val="pl-PL"/>
+        </w:rPr>
+        <w:t>i</w:t>
       </w:r>
       <w:bookmarkStart w:id="0" w:name="_GoBack"/>
       <w:bookmarkEnd w:id="0"/>
@@ -871,7 +943,7 @@
           <w:szCs w:val="24"/>
           <w:lang w:val="pl-PL"/>
         </w:rPr>
-        <w:t xml:space="preserve"> nie dzałało tak, jak planowałem. </w:t>
+        <w:t xml:space="preserve">ałało tak, jak planowałem. </w:t>
       </w:r>
     </w:p>
     <w:p>

</xml_diff>